<commit_message>
nog wat kleine wijzigingen
</commit_message>
<xml_diff>
--- a/word/IMOW.docx
+++ b/word/IMOW.docx
@@ -5989,15 +5989,15 @@
         <w:pStyle w:val="Kop2"/>
       </w:pPr>
       <w:bookmarkStart w:id="3" w:name="_Ref36562686"/>
-      <w:bookmarkStart w:id="4" w:name="Inleiding_context"/>
-      <w:bookmarkStart w:id="5" w:name="_Toc158193941"/>
+      <w:bookmarkStart w:id="4" w:name="_Toc158193941"/>
+      <w:bookmarkStart w:id="5" w:name="Inleiding_context"/>
       <w:r>
         <w:t>Context standaard</w:t>
       </w:r>
       <w:bookmarkEnd w:id="3"/>
-      <w:bookmarkEnd w:id="5"/>
+      <w:bookmarkEnd w:id="4"/>
     </w:p>
-    <w:bookmarkEnd w:id="4"/>
+    <w:bookmarkEnd w:id="5"/>
     <w:p>
       <w:pPr>
         <w:rPr>
@@ -6986,14 +6986,14 @@
       <w:pPr>
         <w:pStyle w:val="Kop2"/>
       </w:pPr>
-      <w:bookmarkStart w:id="6" w:name="_Ref40341289"/>
-      <w:bookmarkStart w:id="7" w:name="_Ref92176514"/>
-      <w:bookmarkStart w:id="8" w:name="Inleiding_leeswijzer"/>
-      <w:bookmarkStart w:id="9" w:name="_Toc158193942"/>
+      <w:bookmarkStart w:id="6" w:name="_Toc158193942"/>
+      <w:bookmarkStart w:id="7" w:name="_Ref40341289"/>
+      <w:bookmarkStart w:id="8" w:name="_Ref92176514"/>
+      <w:bookmarkStart w:id="9" w:name="Inleiding_leeswijzer"/>
       <w:r>
         <w:t>Normatieve referenties</w:t>
       </w:r>
-      <w:bookmarkEnd w:id="9"/>
+      <w:bookmarkEnd w:id="6"/>
     </w:p>
     <w:p>
       <w:pPr>
@@ -7096,12 +7096,12 @@
         <w:lastRenderedPageBreak/>
         <w:t>Leeswijzer</w:t>
       </w:r>
-      <w:bookmarkEnd w:id="6"/>
       <w:bookmarkEnd w:id="7"/>
+      <w:bookmarkEnd w:id="8"/>
       <w:bookmarkEnd w:id="10"/>
       <w:bookmarkEnd w:id="11"/>
     </w:p>
-    <w:bookmarkEnd w:id="8"/>
+    <w:bookmarkEnd w:id="9"/>
     <w:p>
       <w:r>
         <w:t>De rest van dit document is als volgt opgebouwd: h</w:t>
@@ -7317,8 +7317,8 @@
         <w:pStyle w:val="Kop1"/>
       </w:pPr>
       <w:bookmarkStart w:id="12" w:name="_Ref92176530"/>
-      <w:bookmarkStart w:id="13" w:name="IMOW"/>
-      <w:bookmarkStart w:id="14" w:name="_Toc158193944"/>
+      <w:bookmarkStart w:id="13" w:name="_Toc158193944"/>
+      <w:bookmarkStart w:id="14" w:name="IMOW"/>
       <w:r>
         <w:lastRenderedPageBreak/>
         <w:t xml:space="preserve">Informatiemodel </w:t>
@@ -7330,9 +7330,9 @@
         <w:t>mgevingswet</w:t>
       </w:r>
       <w:bookmarkEnd w:id="12"/>
-      <w:bookmarkEnd w:id="14"/>
+      <w:bookmarkEnd w:id="13"/>
     </w:p>
-    <w:bookmarkEnd w:id="13"/>
+    <w:bookmarkEnd w:id="14"/>
     <w:p>
       <w:r>
         <w:t>Dit hoofdstuk beschrijft</w:t>
@@ -7515,15 +7515,15 @@
         <w:pStyle w:val="Kop2"/>
       </w:pPr>
       <w:bookmarkStart w:id="15" w:name="_Ref36562704"/>
-      <w:bookmarkStart w:id="16" w:name="IMOW_context"/>
-      <w:bookmarkStart w:id="17" w:name="_Toc158193945"/>
+      <w:bookmarkStart w:id="16" w:name="_Toc158193945"/>
+      <w:bookmarkStart w:id="17" w:name="IMOW_context"/>
       <w:r>
         <w:t>Context IMOW</w:t>
       </w:r>
       <w:bookmarkEnd w:id="15"/>
-      <w:bookmarkEnd w:id="17"/>
+      <w:bookmarkEnd w:id="16"/>
     </w:p>
-    <w:bookmarkEnd w:id="16"/>
+    <w:bookmarkEnd w:id="17"/>
     <w:p>
       <w:r>
         <w:t xml:space="preserve">De IMOW standaard </w:t>
@@ -8037,16 +8037,16 @@
         <w:pStyle w:val="Kop3"/>
       </w:pPr>
       <w:bookmarkStart w:id="22" w:name="_Ref36562716"/>
-      <w:bookmarkStart w:id="23" w:name="IMOW_artikel"/>
-      <w:bookmarkStart w:id="24" w:name="_Toc158193948"/>
+      <w:bookmarkStart w:id="23" w:name="_Toc158193948"/>
+      <w:bookmarkStart w:id="24" w:name="IMOW_artikel"/>
       <w:r>
         <w:lastRenderedPageBreak/>
         <w:t>Artikelstructuur</w:t>
       </w:r>
       <w:bookmarkEnd w:id="22"/>
-      <w:bookmarkEnd w:id="24"/>
+      <w:bookmarkEnd w:id="23"/>
     </w:p>
-    <w:bookmarkEnd w:id="23"/>
+    <w:bookmarkEnd w:id="24"/>
     <w:p>
       <w:r>
         <w:fldChar w:fldCharType="begin"/>
@@ -8912,13 +8912,13 @@
       <w:pPr>
         <w:pStyle w:val="Kop3"/>
       </w:pPr>
-      <w:bookmarkStart w:id="38" w:name="_Ref113026420"/>
-      <w:bookmarkStart w:id="39" w:name="_Toc158193952"/>
+      <w:bookmarkStart w:id="38" w:name="_Toc158193952"/>
+      <w:bookmarkStart w:id="39" w:name="_Ref113026420"/>
       <w:r>
         <w:lastRenderedPageBreak/>
         <w:t>Activiteit</w:t>
       </w:r>
-      <w:bookmarkEnd w:id="39"/>
+      <w:bookmarkEnd w:id="38"/>
     </w:p>
     <w:p>
       <w:pPr>
@@ -8987,7 +8987,7 @@
       <w:r>
         <w:t>Locatie</w:t>
       </w:r>
-      <w:bookmarkEnd w:id="38"/>
+      <w:bookmarkEnd w:id="39"/>
       <w:bookmarkEnd w:id="40"/>
     </w:p>
     <w:p>
@@ -9422,14 +9422,14 @@
       <w:pPr>
         <w:pStyle w:val="Kop3"/>
       </w:pPr>
-      <w:bookmarkStart w:id="47" w:name="IMOW_OPenOW_artikelOP"/>
-      <w:bookmarkStart w:id="48" w:name="_Toc158193957"/>
+      <w:bookmarkStart w:id="47" w:name="_Toc158193957"/>
+      <w:bookmarkStart w:id="48" w:name="IMOW_OPenOW_artikelOP"/>
       <w:r>
         <w:t>Artikelsgewijze structuur in OP</w:t>
       </w:r>
-      <w:bookmarkEnd w:id="48"/>
+      <w:bookmarkEnd w:id="47"/>
     </w:p>
-    <w:bookmarkEnd w:id="47"/>
+    <w:bookmarkEnd w:id="48"/>
     <w:p>
       <w:r>
         <w:t xml:space="preserve">OP bouwt artikelsgewijze structuur op door te benoemen welke elementen </w:t>
@@ -9543,14 +9543,14 @@
       <w:pPr>
         <w:pStyle w:val="Kop3"/>
       </w:pPr>
-      <w:bookmarkStart w:id="49" w:name="IMOW_OPenOW_GIOOP"/>
-      <w:bookmarkStart w:id="50" w:name="_Toc158193958"/>
+      <w:bookmarkStart w:id="49" w:name="_Toc158193958"/>
+      <w:bookmarkStart w:id="50" w:name="IMOW_OPenOW_GIOOP"/>
       <w:r>
         <w:t>Geometrie in OP</w:t>
       </w:r>
-      <w:bookmarkEnd w:id="50"/>
+      <w:bookmarkEnd w:id="49"/>
     </w:p>
-    <w:bookmarkEnd w:id="49"/>
+    <w:bookmarkEnd w:id="50"/>
     <w:p>
       <w:r>
         <w:t>In Off</w:t>
@@ -9666,13 +9666,13 @@
       <w:pPr>
         <w:pStyle w:val="Kop1"/>
       </w:pPr>
-      <w:bookmarkStart w:id="52" w:name="_Ref92176541"/>
-      <w:bookmarkStart w:id="53" w:name="_Toc158193959"/>
+      <w:bookmarkStart w:id="52" w:name="_Toc158193959"/>
+      <w:bookmarkStart w:id="53" w:name="_Ref92176541"/>
       <w:r>
         <w:lastRenderedPageBreak/>
         <w:t>Details IMOW</w:t>
       </w:r>
-      <w:bookmarkEnd w:id="53"/>
+      <w:bookmarkEnd w:id="52"/>
     </w:p>
     <w:p>
       <w:r>
@@ -9816,18 +9816,18 @@
       </w:pPr>
       <w:bookmarkStart w:id="54" w:name="_Ref49513250"/>
       <w:bookmarkStart w:id="55" w:name="_Ref80972317"/>
-      <w:bookmarkStart w:id="56" w:name="XML_owBestand"/>
-      <w:bookmarkStart w:id="57" w:name="_Toc158193960"/>
+      <w:bookmarkStart w:id="56" w:name="_Toc158193960"/>
+      <w:bookmarkStart w:id="57" w:name="XML_owBestand"/>
       <w:proofErr w:type="spellStart"/>
       <w:r>
         <w:t>owBestand</w:t>
       </w:r>
       <w:bookmarkEnd w:id="54"/>
       <w:bookmarkEnd w:id="55"/>
-      <w:bookmarkEnd w:id="57"/>
+      <w:bookmarkEnd w:id="56"/>
       <w:proofErr w:type="spellEnd"/>
     </w:p>
-    <w:bookmarkEnd w:id="56"/>
+    <w:bookmarkEnd w:id="57"/>
     <w:p>
       <w:r>
         <w:t xml:space="preserve">Het </w:t>
@@ -10854,17 +10854,17 @@
         <w:pStyle w:val="Kop2"/>
       </w:pPr>
       <w:bookmarkStart w:id="60" w:name="_Ref39823116"/>
-      <w:bookmarkStart w:id="61" w:name="XML_art_regeltekst"/>
-      <w:bookmarkStart w:id="62" w:name="_Toc158193961"/>
+      <w:bookmarkStart w:id="61" w:name="_Toc158193961"/>
+      <w:bookmarkStart w:id="62" w:name="XML_art_regeltekst"/>
       <w:bookmarkEnd w:id="58"/>
       <w:bookmarkEnd w:id="59"/>
       <w:r>
         <w:t>Regeltekst</w:t>
       </w:r>
       <w:bookmarkEnd w:id="60"/>
-      <w:bookmarkEnd w:id="62"/>
+      <w:bookmarkEnd w:id="61"/>
     </w:p>
-    <w:bookmarkEnd w:id="61"/>
+    <w:bookmarkEnd w:id="62"/>
     <w:p>
       <w:r>
         <w:t>Doel van het objecttype Regeltekst is het leggen van de verbinding tussen de Juridische regel uit het Omgevingswet-domein en het artikel of lid uit STOP.</w:t>
@@ -11724,15 +11724,15 @@
         <w:pStyle w:val="Kop2"/>
       </w:pPr>
       <w:bookmarkStart w:id="63" w:name="_Ref49518162"/>
-      <w:bookmarkStart w:id="64" w:name="XML_art_juridischeregel"/>
-      <w:bookmarkStart w:id="65" w:name="_Toc158193962"/>
+      <w:bookmarkStart w:id="64" w:name="_Toc158193962"/>
+      <w:bookmarkStart w:id="65" w:name="XML_art_juridischeregel"/>
       <w:r>
         <w:t>Juridische regel</w:t>
       </w:r>
       <w:bookmarkEnd w:id="63"/>
-      <w:bookmarkEnd w:id="65"/>
+      <w:bookmarkEnd w:id="64"/>
     </w:p>
-    <w:bookmarkEnd w:id="64"/>
+    <w:bookmarkEnd w:id="65"/>
     <w:p>
       <w:r>
         <w:t>Een Juridische regel is een abstract objecttype dat drie verschijningsvormen heeft</w:t>
@@ -11757,14 +11757,14 @@
         <w:pStyle w:val="Kop3"/>
       </w:pPr>
       <w:bookmarkStart w:id="66" w:name="_Ref39493910"/>
-      <w:bookmarkStart w:id="67" w:name="XML_art_juridischeregel_rvi"/>
-      <w:bookmarkStart w:id="68" w:name="_Toc158193963"/>
+      <w:bookmarkStart w:id="67" w:name="_Toc158193963"/>
+      <w:bookmarkStart w:id="68" w:name="XML_art_juridischeregel_rvi"/>
       <w:proofErr w:type="spellStart"/>
       <w:r>
         <w:t>RegelVoorIedereen</w:t>
       </w:r>
       <w:bookmarkEnd w:id="66"/>
-      <w:bookmarkEnd w:id="68"/>
+      <w:bookmarkEnd w:id="67"/>
       <w:proofErr w:type="spellEnd"/>
     </w:p>
     <w:p/>
@@ -11791,7 +11791,7 @@
           <w:tcPr>
             <w:tcW w:w="3397" w:type="dxa"/>
           </w:tcPr>
-          <w:bookmarkEnd w:id="67"/>
+          <w:bookmarkEnd w:id="68"/>
           <w:p>
             <w:pPr>
               <w:pStyle w:val="Tabel"/>
@@ -14291,8 +14291,8 @@
         <w:pStyle w:val="Kop3"/>
       </w:pPr>
       <w:bookmarkStart w:id="69" w:name="_Ref39493800"/>
-      <w:bookmarkStart w:id="70" w:name="XML_art_juridischeregel_ins"/>
-      <w:bookmarkStart w:id="71" w:name="_Toc158193964"/>
+      <w:bookmarkStart w:id="70" w:name="_Toc158193964"/>
+      <w:bookmarkStart w:id="71" w:name="XML_art_juridischeregel_ins"/>
       <w:r>
         <w:t>Instructierege</w:t>
       </w:r>
@@ -14300,7 +14300,7 @@
       <w:r>
         <w:t>l</w:t>
       </w:r>
-      <w:bookmarkEnd w:id="71"/>
+      <w:bookmarkEnd w:id="70"/>
     </w:p>
     <w:p/>
     <w:tbl>
@@ -14326,7 +14326,7 @@
           <w:tcPr>
             <w:tcW w:w="3397" w:type="dxa"/>
           </w:tcPr>
-          <w:bookmarkEnd w:id="70"/>
+          <w:bookmarkEnd w:id="71"/>
           <w:p>
             <w:pPr>
               <w:pStyle w:val="Tabel"/>
@@ -16357,13 +16357,13 @@
         <w:pStyle w:val="Kop3"/>
       </w:pPr>
       <w:bookmarkStart w:id="72" w:name="_Ref39493893"/>
-      <w:bookmarkStart w:id="73" w:name="XML_art_juridischeregel_omgwaarde"/>
-      <w:bookmarkStart w:id="74" w:name="_Toc158193965"/>
+      <w:bookmarkStart w:id="73" w:name="_Toc158193965"/>
+      <w:bookmarkStart w:id="74" w:name="XML_art_juridischeregel_omgwaarde"/>
       <w:r>
         <w:t>Omgevingswaarderegel</w:t>
       </w:r>
       <w:bookmarkEnd w:id="72"/>
-      <w:bookmarkEnd w:id="74"/>
+      <w:bookmarkEnd w:id="73"/>
     </w:p>
     <w:p/>
     <w:tbl>
@@ -16389,7 +16389,7 @@
           <w:tcPr>
             <w:tcW w:w="3397" w:type="dxa"/>
           </w:tcPr>
-          <w:bookmarkEnd w:id="73"/>
+          <w:bookmarkEnd w:id="74"/>
           <w:p>
             <w:pPr>
               <w:pStyle w:val="Tabel"/>
@@ -17656,14 +17656,14 @@
       <w:pPr>
         <w:pStyle w:val="Kop2"/>
       </w:pPr>
-      <w:bookmarkStart w:id="75" w:name="XML_art_activiteit"/>
-      <w:bookmarkStart w:id="76" w:name="_Toc158193966"/>
+      <w:bookmarkStart w:id="75" w:name="_Toc158193966"/>
+      <w:bookmarkStart w:id="76" w:name="XML_art_activiteit"/>
       <w:r>
         <w:t>Activiteit</w:t>
       </w:r>
-      <w:bookmarkEnd w:id="76"/>
+      <w:bookmarkEnd w:id="75"/>
     </w:p>
-    <w:bookmarkEnd w:id="75"/>
+    <w:bookmarkEnd w:id="76"/>
     <w:p>
       <w:r>
         <w:t>Een activiteit heeft als doel het stellen van regels over het menselijk handelen of nalaten met effect op de fysieke leefomgeving</w:t>
@@ -18544,15 +18544,15 @@
         <w:pStyle w:val="Kop2"/>
       </w:pPr>
       <w:bookmarkStart w:id="77" w:name="_Ref36562635"/>
-      <w:bookmarkStart w:id="78" w:name="XML_art_gebiedsaanwijzing"/>
-      <w:bookmarkStart w:id="79" w:name="_Toc158193967"/>
+      <w:bookmarkStart w:id="78" w:name="_Toc158193967"/>
+      <w:bookmarkStart w:id="79" w:name="XML_art_gebiedsaanwijzing"/>
       <w:r>
         <w:t>Gebiedsaanwijzing</w:t>
       </w:r>
       <w:bookmarkEnd w:id="77"/>
-      <w:bookmarkEnd w:id="79"/>
+      <w:bookmarkEnd w:id="78"/>
     </w:p>
-    <w:bookmarkEnd w:id="78"/>
+    <w:bookmarkEnd w:id="79"/>
     <w:p>
       <w:r>
         <w:t>Een gebiedsaanwijzing is het aanwijzen van een specifiek gebied. De Gebiedsaanwijzing kan zowel bij Juridische regels (artikelstructuur) als bij Tekstdelen (vrijetekststructuur) voorkomen.</w:t>
@@ -19398,17 +19398,17 @@
         <w:pStyle w:val="Kop2"/>
       </w:pPr>
       <w:bookmarkStart w:id="80" w:name="_Ref63864190"/>
-      <w:bookmarkStart w:id="81" w:name="XML_art_omgevingsnorm"/>
-      <w:bookmarkStart w:id="82" w:name="_Toc158193968"/>
+      <w:bookmarkStart w:id="81" w:name="_Toc158193968"/>
+      <w:bookmarkStart w:id="82" w:name="XML_art_omgevingsnorm"/>
       <w:r>
         <w:t>Omgevingsnorm</w:t>
       </w:r>
       <w:bookmarkEnd w:id="80"/>
-      <w:bookmarkEnd w:id="82"/>
+      <w:bookmarkEnd w:id="81"/>
     </w:p>
     <w:p>
       <w:bookmarkStart w:id="83" w:name="_Hlk73345053"/>
-      <w:bookmarkEnd w:id="81"/>
+      <w:bookmarkEnd w:id="82"/>
       <w:r>
         <w:t>Een omgevingsnorm is het vastleggen van normwaarden als referentiepunt ten behoeve van het handelen in de fysieke leefomgeving.</w:t>
       </w:r>
@@ -20671,16 +20671,16 @@
         <w:pStyle w:val="Kop2"/>
       </w:pPr>
       <w:bookmarkStart w:id="84" w:name="_Ref63864191"/>
-      <w:bookmarkStart w:id="85" w:name="XML_art_omgevingswaarde"/>
-      <w:bookmarkStart w:id="86" w:name="_Toc158193969"/>
+      <w:bookmarkStart w:id="85" w:name="_Toc158193969"/>
+      <w:bookmarkStart w:id="86" w:name="XML_art_omgevingswaarde"/>
       <w:r>
         <w:lastRenderedPageBreak/>
         <w:t>Omgevingswaarde</w:t>
       </w:r>
       <w:bookmarkEnd w:id="84"/>
-      <w:bookmarkEnd w:id="86"/>
+      <w:bookmarkEnd w:id="85"/>
     </w:p>
-    <w:bookmarkEnd w:id="85"/>
+    <w:bookmarkEnd w:id="86"/>
     <w:p>
       <w:r>
         <w:t>Een omgevingswaarde is het vastleggen van normwaarden die voor de fysieke leefomgeving de gewenste staat of kwaliteit als beleidsdoel vastleggen.</w:t>
@@ -21942,15 +21942,15 @@
         <w:pStyle w:val="Kop2"/>
       </w:pPr>
       <w:bookmarkStart w:id="87" w:name="_Ref53742891"/>
-      <w:bookmarkStart w:id="88" w:name="XML_art_locatie"/>
-      <w:bookmarkStart w:id="89" w:name="_Toc158193970"/>
+      <w:bookmarkStart w:id="88" w:name="_Toc158193970"/>
+      <w:bookmarkStart w:id="89" w:name="XML_art_locatie"/>
       <w:r>
         <w:t>Locatie</w:t>
       </w:r>
       <w:bookmarkEnd w:id="87"/>
-      <w:bookmarkEnd w:id="89"/>
+      <w:bookmarkEnd w:id="88"/>
     </w:p>
-    <w:bookmarkEnd w:id="88"/>
+    <w:bookmarkEnd w:id="89"/>
     <w:p>
       <w:r>
         <w:t xml:space="preserve">De locatie legt informatie vast over </w:t>
@@ -21967,13 +21967,13 @@
         <w:pStyle w:val="Kop3"/>
       </w:pPr>
       <w:bookmarkStart w:id="90" w:name="_Ref63863475"/>
-      <w:bookmarkStart w:id="91" w:name="XML_art_locatie_groep"/>
-      <w:bookmarkStart w:id="92" w:name="_Toc158193971"/>
+      <w:bookmarkStart w:id="91" w:name="_Toc158193971"/>
+      <w:bookmarkStart w:id="92" w:name="XML_art_locatie_groep"/>
       <w:r>
         <w:t>Gebied-/Lijn-/Puntengroep</w:t>
       </w:r>
       <w:bookmarkEnd w:id="90"/>
-      <w:bookmarkEnd w:id="92"/>
+      <w:bookmarkEnd w:id="91"/>
     </w:p>
     <w:p/>
     <w:tbl>
@@ -22002,7 +22002,7 @@
               <w:bottom w:val="single" w:sz="4" w:space="0" w:color="auto"/>
             </w:tcBorders>
           </w:tcPr>
-          <w:bookmarkEnd w:id="91"/>
+          <w:bookmarkEnd w:id="92"/>
           <w:p>
             <w:pPr>
               <w:pStyle w:val="Tabel"/>
@@ -22851,13 +22851,13 @@
         <w:pStyle w:val="Kop3"/>
       </w:pPr>
       <w:bookmarkStart w:id="93" w:name="_Ref49513284"/>
-      <w:bookmarkStart w:id="94" w:name="XML_art_locatie_individueel"/>
-      <w:bookmarkStart w:id="95" w:name="_Toc158193972"/>
+      <w:bookmarkStart w:id="94" w:name="_Toc158193972"/>
+      <w:bookmarkStart w:id="95" w:name="XML_art_locatie_individueel"/>
       <w:r>
         <w:t>Gebied/Lijn/Punt</w:t>
       </w:r>
       <w:bookmarkEnd w:id="93"/>
-      <w:bookmarkEnd w:id="95"/>
+      <w:bookmarkEnd w:id="94"/>
     </w:p>
     <w:p/>
     <w:tbl>
@@ -22883,7 +22883,7 @@
           <w:tcPr>
             <w:tcW w:w="3397" w:type="dxa"/>
           </w:tcPr>
-          <w:bookmarkEnd w:id="94"/>
+          <w:bookmarkEnd w:id="95"/>
           <w:p>
             <w:pPr>
               <w:pStyle w:val="Tabel"/>
@@ -24690,13 +24690,13 @@
         <w:pStyle w:val="Kop2"/>
       </w:pPr>
       <w:bookmarkStart w:id="98" w:name="_Ref90035925"/>
-      <w:bookmarkStart w:id="99" w:name="XML_art_pons"/>
-      <w:bookmarkStart w:id="100" w:name="_Toc158193974"/>
+      <w:bookmarkStart w:id="99" w:name="_Toc158193974"/>
+      <w:bookmarkStart w:id="100" w:name="XML_art_pons"/>
       <w:r>
         <w:t>Pons</w:t>
       </w:r>
       <w:bookmarkEnd w:id="98"/>
-      <w:bookmarkEnd w:id="100"/>
+      <w:bookmarkEnd w:id="99"/>
     </w:p>
     <w:tbl>
       <w:tblPr>
@@ -24721,7 +24721,7 @@
           <w:tcPr>
             <w:tcW w:w="3397" w:type="dxa"/>
           </w:tcPr>
-          <w:bookmarkEnd w:id="99"/>
+          <w:bookmarkEnd w:id="100"/>
           <w:p>
             <w:pPr>
               <w:pStyle w:val="Tabel"/>
@@ -25305,14 +25305,14 @@
         <w:pStyle w:val="Kop2"/>
       </w:pPr>
       <w:bookmarkStart w:id="101" w:name="_Ref38046694"/>
-      <w:bookmarkStart w:id="102" w:name="XML_art_kaart"/>
-      <w:bookmarkStart w:id="103" w:name="_Ref36562909"/>
-      <w:bookmarkStart w:id="104" w:name="_Toc158193975"/>
+      <w:bookmarkStart w:id="102" w:name="_Toc158193975"/>
+      <w:bookmarkStart w:id="103" w:name="XML_art_kaart"/>
+      <w:bookmarkStart w:id="104" w:name="_Ref36562909"/>
       <w:r>
         <w:t>Kaart</w:t>
       </w:r>
       <w:bookmarkEnd w:id="101"/>
-      <w:bookmarkEnd w:id="104"/>
+      <w:bookmarkEnd w:id="102"/>
     </w:p>
     <w:tbl>
       <w:tblPr>
@@ -25337,7 +25337,7 @@
           <w:tcPr>
             <w:tcW w:w="3397" w:type="dxa"/>
           </w:tcPr>
-          <w:bookmarkEnd w:id="102"/>
+          <w:bookmarkEnd w:id="103"/>
           <w:p>
             <w:pPr>
               <w:pStyle w:val="Tabel"/>
@@ -27055,16 +27055,16 @@
         <w:pStyle w:val="Kop2"/>
       </w:pPr>
       <w:bookmarkStart w:id="106" w:name="_Ref66372774"/>
-      <w:bookmarkStart w:id="107" w:name="XML_vrij_divisie"/>
-      <w:bookmarkStart w:id="108" w:name="_Toc158193976"/>
-      <w:bookmarkEnd w:id="103"/>
+      <w:bookmarkStart w:id="107" w:name="_Toc158193976"/>
+      <w:bookmarkStart w:id="108" w:name="XML_vrij_divisie"/>
+      <w:bookmarkEnd w:id="104"/>
       <w:bookmarkEnd w:id="105"/>
       <w:r>
         <w:lastRenderedPageBreak/>
         <w:t>Divisie</w:t>
       </w:r>
       <w:bookmarkEnd w:id="106"/>
-      <w:bookmarkEnd w:id="108"/>
+      <w:bookmarkEnd w:id="107"/>
     </w:p>
     <w:tbl>
       <w:tblPr>
@@ -27089,7 +27089,7 @@
           <w:tcPr>
             <w:tcW w:w="3397" w:type="dxa"/>
           </w:tcPr>
-          <w:bookmarkEnd w:id="107"/>
+          <w:bookmarkEnd w:id="108"/>
           <w:p>
             <w:pPr>
               <w:pStyle w:val="Tabel"/>
@@ -27582,13 +27582,13 @@
       <w:pPr>
         <w:pStyle w:val="Kop2"/>
       </w:pPr>
-      <w:bookmarkStart w:id="109" w:name="XML_vrij_divisietekst"/>
-      <w:bookmarkStart w:id="110" w:name="_Ref39851506"/>
-      <w:bookmarkStart w:id="111" w:name="_Toc158193977"/>
+      <w:bookmarkStart w:id="109" w:name="_Toc158193977"/>
+      <w:bookmarkStart w:id="110" w:name="XML_vrij_divisietekst"/>
+      <w:bookmarkStart w:id="111" w:name="_Ref39851506"/>
       <w:r>
         <w:t>Divisietekst</w:t>
       </w:r>
-      <w:bookmarkEnd w:id="111"/>
+      <w:bookmarkEnd w:id="109"/>
     </w:p>
     <w:tbl>
       <w:tblPr>
@@ -27613,7 +27613,7 @@
           <w:tcPr>
             <w:tcW w:w="3397" w:type="dxa"/>
           </w:tcPr>
-          <w:bookmarkEnd w:id="109"/>
+          <w:bookmarkEnd w:id="110"/>
           <w:p>
             <w:pPr>
               <w:pStyle w:val="Tabel"/>
@@ -28107,14 +28107,14 @@
         <w:pStyle w:val="Kop2"/>
       </w:pPr>
       <w:bookmarkStart w:id="112" w:name="_Ref90035881"/>
-      <w:bookmarkStart w:id="113" w:name="XML_vrij_tekstdeel"/>
-      <w:bookmarkStart w:id="114" w:name="_Toc158193978"/>
+      <w:bookmarkStart w:id="113" w:name="_Toc158193978"/>
+      <w:bookmarkStart w:id="114" w:name="XML_vrij_tekstdeel"/>
       <w:r>
         <w:t>Tekstdeel</w:t>
       </w:r>
-      <w:bookmarkEnd w:id="110"/>
+      <w:bookmarkEnd w:id="111"/>
       <w:bookmarkEnd w:id="112"/>
-      <w:bookmarkEnd w:id="114"/>
+      <w:bookmarkEnd w:id="113"/>
     </w:p>
     <w:tbl>
       <w:tblPr>
@@ -28139,7 +28139,7 @@
           <w:tcPr>
             <w:tcW w:w="3397" w:type="dxa"/>
           </w:tcPr>
-          <w:bookmarkEnd w:id="113"/>
+          <w:bookmarkEnd w:id="114"/>
           <w:p>
             <w:pPr>
               <w:pStyle w:val="Tabel"/>
@@ -29461,13 +29461,13 @@
         <w:pStyle w:val="Kop2"/>
       </w:pPr>
       <w:bookmarkStart w:id="115" w:name="_Ref39851454"/>
-      <w:bookmarkStart w:id="116" w:name="XML_vrij_hoofdlijn"/>
-      <w:bookmarkStart w:id="117" w:name="_Toc158193979"/>
+      <w:bookmarkStart w:id="116" w:name="_Toc158193979"/>
+      <w:bookmarkStart w:id="117" w:name="XML_vrij_hoofdlijn"/>
       <w:r>
         <w:t>Hoofdlijn</w:t>
       </w:r>
       <w:bookmarkEnd w:id="115"/>
-      <w:bookmarkEnd w:id="117"/>
+      <w:bookmarkEnd w:id="116"/>
     </w:p>
     <w:tbl>
       <w:tblPr>
@@ -29492,7 +29492,7 @@
           <w:tcPr>
             <w:tcW w:w="3397" w:type="dxa"/>
           </w:tcPr>
-          <w:bookmarkEnd w:id="116"/>
+          <w:bookmarkEnd w:id="117"/>
           <w:p>
             <w:pPr>
               <w:pStyle w:val="Tabel"/>
@@ -30180,15 +30180,15 @@
         <w:pStyle w:val="Kop2"/>
       </w:pPr>
       <w:bookmarkStart w:id="118" w:name="_Ref38049113"/>
-      <w:bookmarkStart w:id="119" w:name="XML_regelingsgebied"/>
-      <w:bookmarkStart w:id="120" w:name="_Toc158193980"/>
+      <w:bookmarkStart w:id="119" w:name="_Toc158193980"/>
+      <w:bookmarkStart w:id="120" w:name="XML_regelingsgebied"/>
       <w:r>
         <w:t>Regelingsgebied</w:t>
       </w:r>
       <w:bookmarkEnd w:id="118"/>
-      <w:bookmarkEnd w:id="120"/>
+      <w:bookmarkEnd w:id="119"/>
     </w:p>
-    <w:bookmarkEnd w:id="119"/>
+    <w:bookmarkEnd w:id="120"/>
     <w:p>
       <w:r>
         <w:t>Het Regelingsgebied is de totale oppervlakte die gereguleerd wordt in een bepaalde regeling.</w:t>
@@ -30812,7 +30812,7 @@
       <w:r>
         <w:t>IMOW</w:t>
       </w:r>
-      <w:bookmarkEnd w:id="52"/>
+      <w:bookmarkEnd w:id="53"/>
       <w:bookmarkEnd w:id="121"/>
       <w:bookmarkEnd w:id="122"/>
     </w:p>
@@ -32304,8 +32304,8 @@
       <w:bookmarkStart w:id="134" w:name="_Ref49518173"/>
       <w:bookmarkStart w:id="135" w:name="_Ref49518209"/>
       <w:bookmarkStart w:id="136" w:name="_Ref52186390"/>
-      <w:bookmarkStart w:id="137" w:name="Techn_OW_GML"/>
-      <w:bookmarkStart w:id="138" w:name="_Toc158193984"/>
+      <w:bookmarkStart w:id="137" w:name="_Toc158193984"/>
+      <w:bookmarkStart w:id="138" w:name="Techn_OW_GML"/>
       <w:r>
         <w:t>GML-bestanden</w:t>
       </w:r>
@@ -32315,11 +32315,11 @@
       <w:r>
         <w:t xml:space="preserve"> (informatief)</w:t>
       </w:r>
-      <w:bookmarkEnd w:id="138"/>
+      <w:bookmarkEnd w:id="137"/>
     </w:p>
     <w:p>
       <w:bookmarkStart w:id="139" w:name="_Ref36562789"/>
-      <w:bookmarkEnd w:id="137"/>
+      <w:bookmarkEnd w:id="138"/>
       <w:r>
         <w:t>De GML-specificaties volgen de regels van de standaard Basisgeometrie</w:t>
       </w:r>
@@ -32698,8 +32698,8 @@
         <w:pStyle w:val="Kop2"/>
       </w:pPr>
       <w:bookmarkStart w:id="140" w:name="_Ref80972474"/>
-      <w:bookmarkStart w:id="141" w:name="Techn_aanlever"/>
-      <w:bookmarkStart w:id="142" w:name="_Toc158193985"/>
+      <w:bookmarkStart w:id="141" w:name="_Toc158193985"/>
+      <w:bookmarkStart w:id="142" w:name="Techn_aanlever"/>
       <w:r>
         <w:t xml:space="preserve">Eisen </w:t>
       </w:r>
@@ -32708,9 +32708,9 @@
       </w:r>
       <w:bookmarkEnd w:id="139"/>
       <w:bookmarkEnd w:id="140"/>
-      <w:bookmarkEnd w:id="142"/>
+      <w:bookmarkEnd w:id="141"/>
     </w:p>
-    <w:bookmarkEnd w:id="141"/>
+    <w:bookmarkEnd w:id="142"/>
     <w:p>
       <w:r>
         <w:t xml:space="preserve">Bij het aanleveren dient er rekening gehouden te worden met verschillende </w:t>
@@ -32866,8 +32866,8 @@
       <w:bookmarkStart w:id="144" w:name="_Ref31714824"/>
       <w:bookmarkStart w:id="145" w:name="_Ref37400187"/>
       <w:bookmarkStart w:id="146" w:name="_Ref75176935"/>
-      <w:bookmarkStart w:id="147" w:name="Techn_aanlever_identificaties"/>
-      <w:bookmarkStart w:id="148" w:name="_Toc158193986"/>
+      <w:bookmarkStart w:id="147" w:name="_Toc158193986"/>
+      <w:bookmarkStart w:id="148" w:name="Techn_aanlever_identificaties"/>
       <w:r>
         <w:t>I</w:t>
       </w:r>
@@ -32887,7 +32887,7 @@
       <w:bookmarkEnd w:id="144"/>
       <w:bookmarkEnd w:id="145"/>
       <w:bookmarkEnd w:id="146"/>
-      <w:bookmarkEnd w:id="148"/>
+      <w:bookmarkEnd w:id="147"/>
     </w:p>
     <w:p>
       <w:r>
@@ -32907,7 +32907,7 @@
       </w:r>
     </w:p>
     <w:p/>
-    <w:bookmarkEnd w:id="147"/>
+    <w:bookmarkEnd w:id="148"/>
     <w:p>
       <w:r>
         <w:t xml:space="preserve">De wijze van het identificeren van objecten in het IMOW volgt de NEN3610-standaard. De identificatie </w:t>
@@ -33561,16 +33561,16 @@
         <w:pStyle w:val="Kop3"/>
       </w:pPr>
       <w:bookmarkStart w:id="149" w:name="_Ref124235539"/>
-      <w:bookmarkStart w:id="150" w:name="Techn_aanlever_waardelijsten"/>
-      <w:bookmarkStart w:id="151" w:name="_Toc158193987"/>
+      <w:bookmarkStart w:id="150" w:name="_Toc158193987"/>
+      <w:bookmarkStart w:id="151" w:name="Techn_aanlever_waardelijsten"/>
       <w:r>
         <w:lastRenderedPageBreak/>
         <w:t>Waardelijsten</w:t>
       </w:r>
       <w:bookmarkEnd w:id="149"/>
-      <w:bookmarkEnd w:id="151"/>
+      <w:bookmarkEnd w:id="150"/>
     </w:p>
-    <w:bookmarkEnd w:id="150"/>
+    <w:bookmarkEnd w:id="151"/>
     <w:p>
       <w:r>
         <w:t>In CIM</w:t>
@@ -35030,8 +35030,8 @@
         <w:pStyle w:val="Kop1"/>
       </w:pPr>
       <w:bookmarkStart w:id="165" w:name="_Ref92176561"/>
-      <w:bookmarkStart w:id="166" w:name="Verschillen"/>
-      <w:bookmarkStart w:id="167" w:name="_Toc158193992"/>
+      <w:bookmarkStart w:id="166" w:name="_Toc158193992"/>
+      <w:bookmarkStart w:id="167" w:name="Verschillen"/>
       <w:bookmarkEnd w:id="152"/>
       <w:bookmarkEnd w:id="153"/>
       <w:bookmarkEnd w:id="162"/>
@@ -35052,9 +35052,9 @@
         <w:t>OW</w:t>
       </w:r>
       <w:bookmarkEnd w:id="165"/>
-      <w:bookmarkEnd w:id="167"/>
+      <w:bookmarkEnd w:id="166"/>
     </w:p>
-    <w:bookmarkEnd w:id="166"/>
+    <w:bookmarkEnd w:id="167"/>
     <w:p>
       <w:r>
         <w:t>De verschillen tussen het IMOW en CIM</w:t>
@@ -35326,8 +35326,8 @@
         <w:pStyle w:val="Kop2"/>
       </w:pPr>
       <w:bookmarkStart w:id="173" w:name="_Ref42871428"/>
-      <w:bookmarkStart w:id="174" w:name="Verschillen_IMOW"/>
-      <w:bookmarkStart w:id="175" w:name="_Toc158193994"/>
+      <w:bookmarkStart w:id="174" w:name="_Toc158193994"/>
+      <w:bookmarkStart w:id="175" w:name="Verschillen_IMOW"/>
       <w:r>
         <w:t>IMOW-aspecten niet in CIM</w:t>
       </w:r>
@@ -35338,9 +35338,9 @@
         <w:t>OW</w:t>
       </w:r>
       <w:bookmarkEnd w:id="173"/>
-      <w:bookmarkEnd w:id="175"/>
+      <w:bookmarkEnd w:id="174"/>
     </w:p>
-    <w:bookmarkEnd w:id="174"/>
+    <w:bookmarkEnd w:id="175"/>
     <w:p>
       <w:pPr>
         <w:pStyle w:val="Opsommingtekens1"/>
@@ -35886,16 +35886,16 @@
         <w:pStyle w:val="Kop1"/>
       </w:pPr>
       <w:bookmarkStart w:id="176" w:name="_Ref69207263"/>
-      <w:bookmarkStart w:id="177" w:name="OP"/>
-      <w:bookmarkStart w:id="178" w:name="_Toc158193995"/>
+      <w:bookmarkStart w:id="177" w:name="_Toc158193995"/>
+      <w:bookmarkStart w:id="178" w:name="OP"/>
       <w:r>
         <w:lastRenderedPageBreak/>
         <w:t>OP-aspecten relevant voor IMOW</w:t>
       </w:r>
       <w:bookmarkEnd w:id="176"/>
-      <w:bookmarkEnd w:id="178"/>
+      <w:bookmarkEnd w:id="177"/>
     </w:p>
-    <w:bookmarkEnd w:id="177"/>
+    <w:bookmarkEnd w:id="178"/>
     <w:p>
       <w:r>
         <w:t xml:space="preserve">In dit hoofdstuk wordt gekeken naar aspecten uit het IMOP die relevant zijn voor het IMOW. </w:t>
@@ -35970,14 +35970,14 @@
       <w:pPr>
         <w:pStyle w:val="Kop2"/>
       </w:pPr>
-      <w:bookmarkStart w:id="179" w:name="OP_Regeling"/>
-      <w:bookmarkStart w:id="180" w:name="_Toc158193996"/>
+      <w:bookmarkStart w:id="179" w:name="_Toc158193996"/>
+      <w:bookmarkStart w:id="180" w:name="OP_Regeling"/>
       <w:r>
         <w:t>De Regeling en diens Artikelen/Leden/Divisies</w:t>
       </w:r>
-      <w:bookmarkEnd w:id="180"/>
+      <w:bookmarkEnd w:id="179"/>
     </w:p>
-    <w:bookmarkEnd w:id="179"/>
+    <w:bookmarkEnd w:id="180"/>
     <w:p>
       <w:r>
         <w:t xml:space="preserve">Alle OW-objecten horen bij een </w:t>
@@ -37892,14 +37892,14 @@
       <w:pPr>
         <w:pStyle w:val="Kop2"/>
       </w:pPr>
-      <w:bookmarkStart w:id="183" w:name="OP_Informatieobjecten"/>
-      <w:bookmarkStart w:id="184" w:name="_Toc158193998"/>
+      <w:bookmarkStart w:id="183" w:name="_Toc158193998"/>
+      <w:bookmarkStart w:id="184" w:name="OP_Informatieobjecten"/>
       <w:r>
         <w:t>OP-informatieobjecten</w:t>
       </w:r>
-      <w:bookmarkEnd w:id="184"/>
+      <w:bookmarkEnd w:id="183"/>
     </w:p>
-    <w:bookmarkEnd w:id="183"/>
+    <w:bookmarkEnd w:id="184"/>
     <w:p>
       <w:r>
         <w:t>Er zijn twee soorten informatieobjecten die aangeleverd kunnen worden in de OP-standaard, namelijk PDF-documenten en geografische informatieobjecten (</w:t>
@@ -37968,16 +37968,16 @@
       <w:pPr>
         <w:pStyle w:val="Kop2"/>
       </w:pPr>
-      <w:bookmarkStart w:id="185" w:name="OP_GIOs"/>
-      <w:bookmarkStart w:id="186" w:name="_Toc158193999"/>
+      <w:bookmarkStart w:id="185" w:name="_Toc158193999"/>
+      <w:bookmarkStart w:id="186" w:name="OP_GIOs"/>
       <w:proofErr w:type="spellStart"/>
       <w:r>
         <w:t>GIO’s</w:t>
       </w:r>
-      <w:bookmarkEnd w:id="186"/>
+      <w:bookmarkEnd w:id="185"/>
       <w:proofErr w:type="spellEnd"/>
     </w:p>
-    <w:bookmarkEnd w:id="185"/>
+    <w:bookmarkEnd w:id="186"/>
     <w:p>
       <w:r>
         <w:t xml:space="preserve">Een GIO </w:t>
@@ -40068,8 +40068,8 @@
       <w:pPr>
         <w:pStyle w:val="Kop2"/>
       </w:pPr>
-      <w:bookmarkStart w:id="187" w:name="OP_NormGIOs"/>
-      <w:bookmarkStart w:id="188" w:name="_Toc158194000"/>
+      <w:bookmarkStart w:id="187" w:name="_Toc158194000"/>
+      <w:bookmarkStart w:id="188" w:name="OP_NormGIOs"/>
       <w:r>
         <w:t>Norm-</w:t>
       </w:r>
@@ -40077,10 +40077,10 @@
       <w:r>
         <w:t>GIO’s</w:t>
       </w:r>
-      <w:bookmarkEnd w:id="188"/>
+      <w:bookmarkEnd w:id="187"/>
       <w:proofErr w:type="spellEnd"/>
     </w:p>
-    <w:bookmarkEnd w:id="187"/>
+    <w:bookmarkEnd w:id="188"/>
     <w:p>
       <w:r>
         <w:t>Indien er normen vastgelegd worden aan de OW-kant, dan ziet de GIO er anders uit dan bij OW-Locaties waar geen norm over is vastgelegd.</w:t>
@@ -42581,8 +42581,8 @@
       <w:pPr>
         <w:pStyle w:val="Kop2"/>
       </w:pPr>
-      <w:bookmarkStart w:id="189" w:name="OP_GIOrichtlijn"/>
-      <w:bookmarkStart w:id="190" w:name="_Toc158194001"/>
+      <w:bookmarkStart w:id="189" w:name="_Toc158194001"/>
+      <w:bookmarkStart w:id="190" w:name="OP_GIOrichtlijn"/>
       <w:r>
         <w:t xml:space="preserve">Richtlijn voor het maken van </w:t>
       </w:r>
@@ -42594,9 +42594,9 @@
       <w:r>
         <w:t xml:space="preserve"> o.b.v. OW-objecten</w:t>
       </w:r>
-      <w:bookmarkEnd w:id="190"/>
+      <w:bookmarkEnd w:id="189"/>
     </w:p>
-    <w:bookmarkEnd w:id="189"/>
+    <w:bookmarkEnd w:id="190"/>
     <w:p>
       <w:r>
         <w:t>In deze paragraaf wordt toegelicht welke</w:t>
@@ -42909,17 +42909,17 @@
       <w:pPr>
         <w:pStyle w:val="Kop1"/>
       </w:pPr>
-      <w:bookmarkStart w:id="191" w:name="Muteren"/>
-      <w:bookmarkStart w:id="192" w:name="_Toc158194002"/>
-      <w:bookmarkStart w:id="193" w:name="_Ref158194016"/>
+      <w:bookmarkStart w:id="191" w:name="_Toc158194002"/>
+      <w:bookmarkStart w:id="192" w:name="_Ref158194016"/>
+      <w:bookmarkStart w:id="193" w:name="Muteren"/>
       <w:r>
         <w:lastRenderedPageBreak/>
         <w:t>Het wijzigen van OW-objecten</w:t>
       </w:r>
+      <w:bookmarkEnd w:id="191"/>
       <w:bookmarkEnd w:id="192"/>
-      <w:bookmarkEnd w:id="193"/>
     </w:p>
-    <w:bookmarkEnd w:id="191"/>
+    <w:bookmarkEnd w:id="193"/>
     <w:p>
       <w:r>
         <w:t>Dit hoofdstuk beschrijf hoe je OW-objecten wijzigt</w:t>
@@ -43034,8 +43034,8 @@
         <w:pStyle w:val="Kop2"/>
       </w:pPr>
       <w:bookmarkStart w:id="194" w:name="_Ref74325245"/>
-      <w:bookmarkStart w:id="195" w:name="Muteren_uitgangspunten"/>
-      <w:bookmarkStart w:id="196" w:name="_Toc158194003"/>
+      <w:bookmarkStart w:id="195" w:name="_Toc158194003"/>
+      <w:bookmarkStart w:id="196" w:name="Muteren_uitgangspunten"/>
       <w:r>
         <w:t xml:space="preserve">Uitgangspunten relevant voor </w:t>
       </w:r>
@@ -43043,9 +43043,9 @@
       <w:r>
         <w:t>wijzigen</w:t>
       </w:r>
-      <w:bookmarkEnd w:id="196"/>
+      <w:bookmarkEnd w:id="195"/>
     </w:p>
-    <w:bookmarkEnd w:id="195"/>
+    <w:bookmarkEnd w:id="196"/>
     <w:p>
       <w:r>
         <w:t>Het wijzigen van</w:t>
@@ -43405,8 +43405,8 @@
         <w:pStyle w:val="Kop3"/>
       </w:pPr>
       <w:bookmarkStart w:id="199" w:name="_Ref157154843"/>
-      <w:bookmarkStart w:id="200" w:name="Muteren_regulier_beëindigenobject"/>
-      <w:bookmarkStart w:id="201" w:name="_Toc158194006"/>
+      <w:bookmarkStart w:id="200" w:name="_Toc158194006"/>
+      <w:bookmarkStart w:id="201" w:name="Muteren_regulier_beëindigenobject"/>
       <w:r>
         <w:lastRenderedPageBreak/>
         <w:t>Een OW-object b</w:t>
@@ -43415,9 +43415,9 @@
         <w:t>eëindigen</w:t>
       </w:r>
       <w:bookmarkEnd w:id="199"/>
-      <w:bookmarkEnd w:id="201"/>
+      <w:bookmarkEnd w:id="200"/>
     </w:p>
-    <w:bookmarkEnd w:id="200"/>
+    <w:bookmarkEnd w:id="201"/>
     <w:p>
       <w:r>
         <w:t>Wanneer een OW-object wordt aangeleverd waarbij het veld status de waarde ‘B’ heeft dan krijgt het oorspronkelijke OW-object de status beëindigd.</w:t>
@@ -54376,6 +54376,21 @@
 </file>
 
 <file path=customXml/item1.xml><?xml version="1.0" encoding="utf-8"?>
+<b:Sources xmlns:b="http://schemas.openxmlformats.org/officeDocument/2006/bibliography" xmlns="http://schemas.openxmlformats.org/officeDocument/2006/bibliography" SelectedStyle="\APASixthEditionOfficeOnline.xsl" StyleName="APA" Version="6"/>
+</file>
+
+<file path=customXml/item2.xml><?xml version="1.0" encoding="utf-8"?>
+<p:properties xmlns:p="http://schemas.microsoft.com/office/2006/metadata/properties" xmlns:xsi="http://www.w3.org/2001/XMLSchema-instance" xmlns:pc="http://schemas.microsoft.com/office/infopath/2007/PartnerControls">
+  <documentManagement>
+    <TaxCatchAll xmlns="3dfebdfe-2b22-40ba-8672-9fbc9b4066c4" xsi:nil="true"/>
+    <lcf76f155ced4ddcb4097134ff3c332f xmlns="aafb19fa-82be-411d-a6df-c75e9235a4ea">
+      <Terms xmlns="http://schemas.microsoft.com/office/infopath/2007/PartnerControls"/>
+    </lcf76f155ced4ddcb4097134ff3c332f>
+  </documentManagement>
+</p:properties>
+</file>
+
+<file path=customXml/item3.xml><?xml version="1.0" encoding="utf-8"?>
 <?mso-contentType ?>
 <FormTemplates xmlns="http://schemas.microsoft.com/sharepoint/v3/contenttype/forms">
   <Display>DocumentLibraryForm</Display>
@@ -54384,7 +54399,7 @@
 </FormTemplates>
 </file>
 
-<file path=customXml/item2.xml><?xml version="1.0" encoding="utf-8"?>
+<file path=customXml/item4.xml><?xml version="1.0" encoding="utf-8"?>
 <ct:contentTypeSchema xmlns:ct="http://schemas.microsoft.com/office/2006/metadata/contentType" xmlns:ma="http://schemas.microsoft.com/office/2006/metadata/properties/metaAttributes" ct:_="" ma:_="" ma:contentTypeName="Document" ma:contentTypeID="0x0101003ADD3040E3157B4E913BCA65F34844D7" ma:contentTypeVersion="16" ma:contentTypeDescription="Een nieuw document maken." ma:contentTypeScope="" ma:versionID="36820175b91ee0afcd6842154fd5bc44">
   <xsd:schema xmlns:xsd="http://www.w3.org/2001/XMLSchema" xmlns:xs="http://www.w3.org/2001/XMLSchema" xmlns:p="http://schemas.microsoft.com/office/2006/metadata/properties" xmlns:ns2="aafb19fa-82be-411d-a6df-c75e9235a4ea" xmlns:ns3="3dfebdfe-2b22-40ba-8672-9fbc9b4066c4" targetNamespace="http://schemas.microsoft.com/office/2006/metadata/properties" ma:root="true" ma:fieldsID="8b94ad0907ce82b50a152dc3b7b521b3" ns2:_="" ns3:_="">
     <xsd:import namespace="aafb19fa-82be-411d-a6df-c75e9235a4ea"/>
@@ -54627,22 +54642,26 @@
 </ct:contentTypeSchema>
 </file>
 
-<file path=customXml/item3.xml><?xml version="1.0" encoding="utf-8"?>
-<p:properties xmlns:p="http://schemas.microsoft.com/office/2006/metadata/properties" xmlns:xsi="http://www.w3.org/2001/XMLSchema-instance" xmlns:pc="http://schemas.microsoft.com/office/infopath/2007/PartnerControls">
-  <documentManagement>
-    <TaxCatchAll xmlns="3dfebdfe-2b22-40ba-8672-9fbc9b4066c4" xsi:nil="true"/>
-    <lcf76f155ced4ddcb4097134ff3c332f xmlns="aafb19fa-82be-411d-a6df-c75e9235a4ea">
-      <Terms xmlns="http://schemas.microsoft.com/office/infopath/2007/PartnerControls"/>
-    </lcf76f155ced4ddcb4097134ff3c332f>
-  </documentManagement>
-</p:properties>
+<file path=customXml/itemProps1.xml><?xml version="1.0" encoding="utf-8"?>
+<ds:datastoreItem xmlns:ds="http://schemas.openxmlformats.org/officeDocument/2006/customXml" ds:itemID="{DD28D96A-F50D-43C9-BE9A-1D42D6CFBC88}">
+  <ds:schemaRefs>
+    <ds:schemaRef ds:uri="http://schemas.openxmlformats.org/officeDocument/2006/bibliography"/>
+  </ds:schemaRefs>
+</ds:datastoreItem>
 </file>
 
-<file path=customXml/item4.xml><?xml version="1.0" encoding="utf-8"?>
-<b:Sources xmlns:b="http://schemas.openxmlformats.org/officeDocument/2006/bibliography" xmlns="http://schemas.openxmlformats.org/officeDocument/2006/bibliography" SelectedStyle="\APASixthEditionOfficeOnline.xsl" StyleName="APA" Version="6"/>
+<file path=customXml/itemProps2.xml><?xml version="1.0" encoding="utf-8"?>
+<ds:datastoreItem xmlns:ds="http://schemas.openxmlformats.org/officeDocument/2006/customXml" ds:itemID="{C86849B9-E23C-4ADF-B851-14F7C418C4D8}">
+  <ds:schemaRefs>
+    <ds:schemaRef ds:uri="http://schemas.microsoft.com/office/2006/metadata/properties"/>
+    <ds:schemaRef ds:uri="http://schemas.microsoft.com/office/infopath/2007/PartnerControls"/>
+    <ds:schemaRef ds:uri="3dfebdfe-2b22-40ba-8672-9fbc9b4066c4"/>
+    <ds:schemaRef ds:uri="aafb19fa-82be-411d-a6df-c75e9235a4ea"/>
+  </ds:schemaRefs>
+</ds:datastoreItem>
 </file>
 
-<file path=customXml/itemProps1.xml><?xml version="1.0" encoding="utf-8"?>
+<file path=customXml/itemProps3.xml><?xml version="1.0" encoding="utf-8"?>
 <ds:datastoreItem xmlns:ds="http://schemas.openxmlformats.org/officeDocument/2006/customXml" ds:itemID="{2C275FAE-90C9-425F-A512-B4889EA3F252}">
   <ds:schemaRefs>
     <ds:schemaRef ds:uri="http://schemas.microsoft.com/sharepoint/v3/contenttype/forms"/>
@@ -54650,7 +54669,7 @@
 </ds:datastoreItem>
 </file>
 
-<file path=customXml/itemProps2.xml><?xml version="1.0" encoding="utf-8"?>
+<file path=customXml/itemProps4.xml><?xml version="1.0" encoding="utf-8"?>
 <ds:datastoreItem xmlns:ds="http://schemas.openxmlformats.org/officeDocument/2006/customXml" ds:itemID="{B3E5C1F2-42DD-41BF-BD01-17978B8F69DA}">
   <ds:schemaRefs>
     <ds:schemaRef ds:uri="http://schemas.microsoft.com/office/2006/metadata/contentType"/>
@@ -54667,23 +54686,4 @@
     <ds:schemaRef ds:uri="http://schemas.microsoft.com/internal/obd"/>
   </ds:schemaRefs>
 </ds:datastoreItem>
-</file>
-
-<file path=customXml/itemProps3.xml><?xml version="1.0" encoding="utf-8"?>
-<ds:datastoreItem xmlns:ds="http://schemas.openxmlformats.org/officeDocument/2006/customXml" ds:itemID="{C86849B9-E23C-4ADF-B851-14F7C418C4D8}">
-  <ds:schemaRefs>
-    <ds:schemaRef ds:uri="http://schemas.microsoft.com/office/2006/metadata/properties"/>
-    <ds:schemaRef ds:uri="http://schemas.microsoft.com/office/infopath/2007/PartnerControls"/>
-    <ds:schemaRef ds:uri="3dfebdfe-2b22-40ba-8672-9fbc9b4066c4"/>
-    <ds:schemaRef ds:uri="aafb19fa-82be-411d-a6df-c75e9235a4ea"/>
-  </ds:schemaRefs>
-</ds:datastoreItem>
-</file>
-
-<file path=customXml/itemProps4.xml><?xml version="1.0" encoding="utf-8"?>
-<ds:datastoreItem xmlns:ds="http://schemas.openxmlformats.org/officeDocument/2006/customXml" ds:itemID="{DD28D96A-F50D-43C9-BE9A-1D42D6CFBC88}">
-  <ds:schemaRefs>
-    <ds:schemaRef ds:uri="http://schemas.openxmlformats.org/officeDocument/2006/bibliography"/>
-  </ds:schemaRefs>
-</ds:datastoreItem>
 </file>
</xml_diff>

<commit_message>
Langzaam toewerken naar een hoofdstuk met een gegenereerde catalogus.
</commit_message>
<xml_diff>
--- a/word/IMOW.docx
+++ b/word/IMOW.docx
@@ -16055,7 +16055,44 @@
               <w:rPr>
                 <w:bCs w:val="0"/>
               </w:rPr>
-              <w:t xml:space="preserve"> ‘instrument’.*</w:t>
+              <w:t xml:space="preserve"> ‘instrument’.</w:t>
+            </w:r>
+            <w:r>
+              <w:t xml:space="preserve"> </w:t>
+            </w:r>
+            <w:r>
+              <w:rPr>
+                <w:bCs w:val="0"/>
+              </w:rPr>
+              <w:t xml:space="preserve">De waarde voor </w:t>
+            </w:r>
+            <w:proofErr w:type="spellStart"/>
+            <w:r>
+              <w:rPr>
+                <w:bCs w:val="0"/>
+              </w:rPr>
+              <w:t>instructieregelInstrument</w:t>
+            </w:r>
+            <w:proofErr w:type="spellEnd"/>
+            <w:r>
+              <w:rPr>
+                <w:bCs w:val="0"/>
+              </w:rPr>
+              <w:t xml:space="preserve"> en </w:t>
+            </w:r>
+            <w:proofErr w:type="spellStart"/>
+            <w:r>
+              <w:rPr>
+                <w:bCs w:val="0"/>
+              </w:rPr>
+              <w:t>instructieregelTaakuitoefening</w:t>
+            </w:r>
+            <w:proofErr w:type="spellEnd"/>
+            <w:r>
+              <w:rPr>
+                <w:bCs w:val="0"/>
+              </w:rPr>
+              <w:t xml:space="preserve"> mogen niet in dezelfde Juridische regel voorkomen.</w:t>
             </w:r>
           </w:p>
         </w:tc>
@@ -16153,7 +16190,58 @@
               <w:rPr>
                 <w:bCs w:val="0"/>
               </w:rPr>
-              <w:t xml:space="preserve"> ‘adressaat’.*</w:t>
+              <w:t xml:space="preserve"> ‘</w:t>
+            </w:r>
+            <w:proofErr w:type="spellStart"/>
+            <w:r>
+              <w:rPr>
+                <w:bCs w:val="0"/>
+              </w:rPr>
+              <w:t>adressaat</w:t>
+            </w:r>
+            <w:proofErr w:type="spellEnd"/>
+            <w:r>
+              <w:rPr>
+                <w:bCs w:val="0"/>
+              </w:rPr>
+              <w:t>’.</w:t>
+            </w:r>
+            <w:r>
+              <w:t xml:space="preserve"> </w:t>
+            </w:r>
+            <w:r>
+              <w:rPr>
+                <w:bCs w:val="0"/>
+              </w:rPr>
+              <w:t xml:space="preserve">De waarde voor </w:t>
+            </w:r>
+            <w:proofErr w:type="spellStart"/>
+            <w:r>
+              <w:rPr>
+                <w:bCs w:val="0"/>
+              </w:rPr>
+              <w:t>instructieregelInstrument</w:t>
+            </w:r>
+            <w:proofErr w:type="spellEnd"/>
+            <w:r>
+              <w:rPr>
+                <w:bCs w:val="0"/>
+              </w:rPr>
+              <w:t xml:space="preserve"> en </w:t>
+            </w:r>
+            <w:proofErr w:type="spellStart"/>
+            <w:r>
+              <w:rPr>
+                <w:bCs w:val="0"/>
+              </w:rPr>
+              <w:t>instructieregelTaakuitoefening</w:t>
+            </w:r>
+            <w:proofErr w:type="spellEnd"/>
+            <w:r>
+              <w:rPr>
+                <w:bCs w:val="0"/>
+              </w:rPr>
+              <w:t xml:space="preserve"> mogen niet in dezelfde Juridische regel voorkomen.</w:t>
             </w:r>
           </w:p>
         </w:tc>
@@ -16331,27 +16419,7 @@
         </w:tc>
       </w:tr>
     </w:tbl>
-    <w:p>
-      <w:r>
-        <w:t xml:space="preserve">*De waarde voor </w:t>
-      </w:r>
-      <w:proofErr w:type="spellStart"/>
-      <w:r>
-        <w:t>instructieregelInstrument</w:t>
-      </w:r>
-      <w:proofErr w:type="spellEnd"/>
-      <w:r>
-        <w:t xml:space="preserve"> en </w:t>
-      </w:r>
-      <w:proofErr w:type="spellStart"/>
-      <w:r>
-        <w:t>instructieregelTaakuitoefening</w:t>
-      </w:r>
-      <w:proofErr w:type="spellEnd"/>
-      <w:r>
-        <w:t xml:space="preserve"> mogen niet in dezelfde Juridische regel voorkomen.</w:t>
-      </w:r>
-    </w:p>
+    <w:p/>
     <w:p>
       <w:pPr>
         <w:pStyle w:val="Kop3"/>
@@ -17321,6 +17389,7 @@
               <w:ind w:left="852"/>
             </w:pPr>
             <w:r>
+              <w:lastRenderedPageBreak/>
               <w:t>[@Gebiedsaanwijzing</w:t>
             </w:r>
             <w:r>
@@ -17457,7 +17526,6 @@
               <w:ind w:left="852"/>
             </w:pPr>
             <w:r>
-              <w:lastRenderedPageBreak/>
               <w:t>[@KaartRef]</w:t>
             </w:r>
           </w:p>
@@ -18940,6 +19008,7 @@
               <w:ind w:left="568"/>
             </w:pPr>
             <w:r>
+              <w:lastRenderedPageBreak/>
               <w:t>identificatie</w:t>
             </w:r>
           </w:p>
@@ -19158,7 +19227,6 @@
               <w:ind w:left="568"/>
             </w:pPr>
             <w:r>
-              <w:lastRenderedPageBreak/>
               <w:t>groep</w:t>
             </w:r>
           </w:p>
@@ -19206,7 +19274,45 @@
             </w:r>
             <w:proofErr w:type="spellEnd"/>
             <w:r>
-              <w:t xml:space="preserve"> ‘gebiedsaanwijzinggroep’.*</w:t>
+              <w:t xml:space="preserve"> ‘</w:t>
+            </w:r>
+            <w:proofErr w:type="spellStart"/>
+            <w:r>
+              <w:t>gebiedsaanwijzinggroep</w:t>
+            </w:r>
+            <w:proofErr w:type="spellEnd"/>
+            <w:r>
+              <w:t>’.</w:t>
+            </w:r>
+            <w:r>
+              <w:t xml:space="preserve"> </w:t>
+            </w:r>
+            <w:r>
+              <w:t xml:space="preserve">De waarde die gekozen kan worden uit de </w:t>
+            </w:r>
+            <w:proofErr w:type="spellStart"/>
+            <w:r>
+              <w:t>waardelijst</w:t>
+            </w:r>
+            <w:proofErr w:type="spellEnd"/>
+            <w:r>
+              <w:t xml:space="preserve"> </w:t>
+            </w:r>
+            <w:proofErr w:type="spellStart"/>
+            <w:r>
+              <w:t>gebiedsaanwijzinggroep</w:t>
+            </w:r>
+            <w:proofErr w:type="spellEnd"/>
+            <w:r>
+              <w:t xml:space="preserve"> is afhankelijk van de waarde die gekozen wordt uit ‘</w:t>
+            </w:r>
+            <w:proofErr w:type="spellStart"/>
+            <w:r>
+              <w:t>TypeGebiedsaanwijzing</w:t>
+            </w:r>
+            <w:proofErr w:type="spellEnd"/>
+            <w:r>
+              <w:t>’.</w:t>
             </w:r>
           </w:p>
         </w:tc>
@@ -19355,44 +19461,6 @@
       </w:tr>
     </w:tbl>
     <w:p/>
-    <w:p>
-      <w:r>
-        <w:t xml:space="preserve">* De waarde die gekozen kan worden uit de </w:t>
-      </w:r>
-      <w:proofErr w:type="spellStart"/>
-      <w:r>
-        <w:t>waardelijst</w:t>
-      </w:r>
-      <w:proofErr w:type="spellEnd"/>
-      <w:r>
-        <w:t xml:space="preserve"> </w:t>
-      </w:r>
-      <w:proofErr w:type="spellStart"/>
-      <w:r>
-        <w:t>gebiedsaanwijzinggroep</w:t>
-      </w:r>
-      <w:proofErr w:type="spellEnd"/>
-      <w:r>
-        <w:t xml:space="preserve"> is afhankelijk van de waarde die gekozen wordt uit ‘</w:t>
-      </w:r>
-      <w:proofErr w:type="spellStart"/>
-      <w:r>
-        <w:t>T</w:t>
-      </w:r>
-      <w:r>
-        <w:t>ype</w:t>
-      </w:r>
-      <w:r>
-        <w:t>G</w:t>
-      </w:r>
-      <w:r>
-        <w:t>ebiedsaanwijzing</w:t>
-      </w:r>
-      <w:proofErr w:type="spellEnd"/>
-      <w:r>
-        <w:t>’.</w:t>
-      </w:r>
-    </w:p>
     <w:p>
       <w:pPr>
         <w:pStyle w:val="Kop2"/>
@@ -20057,7 +20125,13 @@
             </w:r>
             <w:proofErr w:type="spellEnd"/>
             <w:r>
-              <w:t xml:space="preserve"> ‘Eenheid’.*</w:t>
+              <w:t xml:space="preserve"> ‘Eenheid’.</w:t>
+            </w:r>
+            <w:r>
+              <w:t xml:space="preserve"> </w:t>
+            </w:r>
+            <w:r>
+              <w:t>Eenheid is alleen te gebruiken bij kwantitatieve normwaarden.</w:t>
             </w:r>
           </w:p>
         </w:tc>
@@ -20335,9 +20409,6 @@
               <w:t>kwantitatieveWaarde</w:t>
             </w:r>
             <w:proofErr w:type="spellEnd"/>
-            <w:r>
-              <w:t>**</w:t>
-            </w:r>
           </w:p>
         </w:tc>
         <w:tc>
@@ -20382,6 +20453,30 @@
             </w:pPr>
             <w:r>
               <w:t>In getallen uit te drukken waarde van de norm.</w:t>
+            </w:r>
+          </w:p>
+          <w:p>
+            <w:pPr>
+              <w:pStyle w:val="Tabel"/>
+            </w:pPr>
+            <w:r>
+              <w:t xml:space="preserve">Als deze is ingevuld moeten </w:t>
+            </w:r>
+            <w:proofErr w:type="spellStart"/>
+            <w:r>
+              <w:t>kwalitatieveWaarde</w:t>
+            </w:r>
+            <w:proofErr w:type="spellEnd"/>
+            <w:r>
+              <w:t xml:space="preserve"> en </w:t>
+            </w:r>
+            <w:proofErr w:type="spellStart"/>
+            <w:r>
+              <w:t>waardeInRegeltekst</w:t>
+            </w:r>
+            <w:proofErr w:type="spellEnd"/>
+            <w:r>
+              <w:t xml:space="preserve"> leeg zijn.</w:t>
             </w:r>
           </w:p>
         </w:tc>
@@ -20401,12 +20496,10 @@
             </w:pPr>
             <w:proofErr w:type="spellStart"/>
             <w:r>
+              <w:lastRenderedPageBreak/>
               <w:t>kwalitatieveWaarde</w:t>
             </w:r>
             <w:proofErr w:type="spellEnd"/>
-            <w:r>
-              <w:t>**</w:t>
-            </w:r>
           </w:p>
         </w:tc>
         <w:tc>
@@ -20445,6 +20538,34 @@
             </w:pPr>
             <w:r>
               <w:t>In tekst uit te drukken waarde van de norm.</w:t>
+            </w:r>
+            <w:r>
+              <w:t xml:space="preserve"> </w:t>
+            </w:r>
+            <w:r>
+              <w:t xml:space="preserve">Als deze is ingevuld moeten </w:t>
+            </w:r>
+            <w:proofErr w:type="spellStart"/>
+            <w:r>
+              <w:t>kwa</w:t>
+            </w:r>
+            <w:r>
+              <w:t>ntit</w:t>
+            </w:r>
+            <w:r>
+              <w:t>atieveWaarde</w:t>
+            </w:r>
+            <w:proofErr w:type="spellEnd"/>
+            <w:r>
+              <w:t xml:space="preserve"> en </w:t>
+            </w:r>
+            <w:proofErr w:type="spellStart"/>
+            <w:r>
+              <w:t>waardeInRegeltekst</w:t>
+            </w:r>
+            <w:proofErr w:type="spellEnd"/>
+            <w:r>
+              <w:t xml:space="preserve"> leeg zijn</w:t>
             </w:r>
           </w:p>
         </w:tc>
@@ -20467,9 +20588,6 @@
               <w:t>waardeInRegeltekst</w:t>
             </w:r>
             <w:proofErr w:type="spellEnd"/>
-            <w:r>
-              <w:t>**</w:t>
-            </w:r>
           </w:p>
         </w:tc>
         <w:tc>
@@ -20508,6 +20626,34 @@
             </w:pPr>
             <w:r>
               <w:t>Om aan te geven dat de norm in de tekst van het artikel/lid geduid wordt. Moet verplicht gevuld worden met: ‘waarde staat in regeltekst’.</w:t>
+            </w:r>
+            <w:r>
+              <w:t xml:space="preserve"> </w:t>
+            </w:r>
+            <w:r>
+              <w:t xml:space="preserve">Als deze is ingevuld moeten </w:t>
+            </w:r>
+            <w:proofErr w:type="spellStart"/>
+            <w:r>
+              <w:t>kwalitatieveWaarde</w:t>
+            </w:r>
+            <w:proofErr w:type="spellEnd"/>
+            <w:r>
+              <w:t xml:space="preserve"> en</w:t>
+            </w:r>
+            <w:r>
+              <w:t xml:space="preserve"> </w:t>
+            </w:r>
+            <w:proofErr w:type="spellStart"/>
+            <w:r>
+              <w:t>kwantitatietieveWaarde</w:t>
+            </w:r>
+            <w:proofErr w:type="spellEnd"/>
+            <w:r>
+              <w:t xml:space="preserve"> leeg zijn</w:t>
+            </w:r>
+            <w:r>
+              <w:t>.</w:t>
             </w:r>
           </w:p>
         </w:tc>
@@ -20656,11 +20802,7 @@
       </w:tr>
     </w:tbl>
     <w:p/>
-    <w:p>
-      <w:r>
-        <w:t>*Eenheid is alleen te gebruiken bij kwantitatieve normwaarden.</w:t>
-      </w:r>
-    </w:p>
+    <w:p/>
     <w:p>
       <w:r>
         <w:t>** Er moet gekozen worden tussen de drie verschillende typen normwaarden.</w:t>
@@ -20674,7 +20816,6 @@
       <w:bookmarkStart w:id="85" w:name="_Toc158193969"/>
       <w:bookmarkStart w:id="86" w:name="XML_art_omgevingswaarde"/>
       <w:r>
-        <w:lastRenderedPageBreak/>
         <w:t>Omgevingswaarde</w:t>
       </w:r>
       <w:bookmarkEnd w:id="84"/>
@@ -21321,7 +21462,13 @@
             </w:r>
             <w:proofErr w:type="spellEnd"/>
             <w:r>
-              <w:t xml:space="preserve"> ‘Eenheid’.*</w:t>
+              <w:t xml:space="preserve"> ‘Eenheid’.</w:t>
+            </w:r>
+            <w:r>
+              <w:t xml:space="preserve"> </w:t>
+            </w:r>
+            <w:r>
+              <w:t>Eenheid kan alleen gebruikt worden bij kwantitatieve normwaarden.</w:t>
             </w:r>
           </w:p>
         </w:tc>
@@ -21607,9 +21754,6 @@
               <w:t>kwantitatieveWaarde</w:t>
             </w:r>
             <w:proofErr w:type="spellEnd"/>
-            <w:r>
-              <w:t>**</w:t>
-            </w:r>
           </w:p>
         </w:tc>
         <w:tc>
@@ -21653,6 +21797,28 @@
             </w:pPr>
             <w:r>
               <w:t>In getallen uit te drukken waarde van de norm.</w:t>
+            </w:r>
+            <w:r>
+              <w:t xml:space="preserve"> </w:t>
+            </w:r>
+            <w:r>
+              <w:t xml:space="preserve">Als deze is ingevuld moeten </w:t>
+            </w:r>
+            <w:proofErr w:type="spellStart"/>
+            <w:r>
+              <w:t>kwalitatieveWaarde</w:t>
+            </w:r>
+            <w:proofErr w:type="spellEnd"/>
+            <w:r>
+              <w:t xml:space="preserve"> en </w:t>
+            </w:r>
+            <w:proofErr w:type="spellStart"/>
+            <w:r>
+              <w:t>waardeInRegeltekst</w:t>
+            </w:r>
+            <w:proofErr w:type="spellEnd"/>
+            <w:r>
+              <w:t xml:space="preserve"> leeg zijn.</w:t>
             </w:r>
           </w:p>
         </w:tc>
@@ -21672,12 +21838,10 @@
             </w:pPr>
             <w:proofErr w:type="spellStart"/>
             <w:r>
+              <w:lastRenderedPageBreak/>
               <w:t>kwalitatieveWaarde</w:t>
             </w:r>
             <w:proofErr w:type="spellEnd"/>
-            <w:r>
-              <w:t>**</w:t>
-            </w:r>
           </w:p>
         </w:tc>
         <w:tc>
@@ -21716,6 +21880,31 @@
             </w:pPr>
             <w:r>
               <w:t>In tekst uit te drukken waarde van de norm.</w:t>
+            </w:r>
+            <w:r>
+              <w:t xml:space="preserve"> </w:t>
+            </w:r>
+            <w:r>
+              <w:t xml:space="preserve">Als deze is ingevuld moeten </w:t>
+            </w:r>
+            <w:proofErr w:type="spellStart"/>
+            <w:r>
+              <w:t>kwantitatieveWaarde</w:t>
+            </w:r>
+            <w:proofErr w:type="spellEnd"/>
+            <w:r>
+              <w:t xml:space="preserve"> en </w:t>
+            </w:r>
+            <w:proofErr w:type="spellStart"/>
+            <w:r>
+              <w:t>waardeInRegeltekst</w:t>
+            </w:r>
+            <w:proofErr w:type="spellEnd"/>
+            <w:r>
+              <w:t xml:space="preserve"> leeg zijn</w:t>
+            </w:r>
+            <w:r>
+              <w:t>.</w:t>
             </w:r>
           </w:p>
         </w:tc>
@@ -21738,9 +21927,6 @@
               <w:t>waardeInRegeltekst</w:t>
             </w:r>
             <w:proofErr w:type="spellEnd"/>
-            <w:r>
-              <w:t>**</w:t>
-            </w:r>
           </w:p>
         </w:tc>
         <w:tc>
@@ -21779,6 +21965,31 @@
             </w:pPr>
             <w:r>
               <w:t>Om aan te geven dat de norm in de tekst van het artikel/lid geduid wordt. Moet verplicht gevuld worden met: ‘waarde staat in regeltekst’.</w:t>
+            </w:r>
+            <w:r>
+              <w:t xml:space="preserve"> </w:t>
+            </w:r>
+            <w:r>
+              <w:t xml:space="preserve">Als deze is ingevuld moeten </w:t>
+            </w:r>
+            <w:proofErr w:type="spellStart"/>
+            <w:r>
+              <w:t>kwalitatieveWaarde</w:t>
+            </w:r>
+            <w:proofErr w:type="spellEnd"/>
+            <w:r>
+              <w:t xml:space="preserve"> en </w:t>
+            </w:r>
+            <w:proofErr w:type="spellStart"/>
+            <w:r>
+              <w:t>kwantitatietieveWaarde</w:t>
+            </w:r>
+            <w:proofErr w:type="spellEnd"/>
+            <w:r>
+              <w:t xml:space="preserve"> leeg zijn</w:t>
+            </w:r>
+            <w:r>
+              <w:t>.</w:t>
             </w:r>
           </w:p>
         </w:tc>
@@ -21927,16 +22138,6 @@
       </w:tr>
     </w:tbl>
     <w:p/>
-    <w:p>
-      <w:r>
-        <w:t>*Eenheid kan alleen gebruikt worden bij kwantitatieve normwaarden.</w:t>
-      </w:r>
-    </w:p>
-    <w:p>
-      <w:r>
-        <w:t>** Er moet gekozen worden tussen de drie verschillende typen normwaarden.</w:t>
-      </w:r>
-    </w:p>
     <w:p>
       <w:pPr>
         <w:pStyle w:val="Kop2"/>
@@ -22181,7 +22382,6 @@
               <w:ind w:left="284"/>
             </w:pPr>
             <w:r>
-              <w:lastRenderedPageBreak/>
               <w:t>Gebiedengroep*</w:t>
             </w:r>
           </w:p>
@@ -23171,6 +23371,7 @@
               <w:ind w:left="568"/>
             </w:pPr>
             <w:r>
+              <w:lastRenderedPageBreak/>
               <w:t>procedurestatus</w:t>
             </w:r>
           </w:p>
@@ -23886,7 +24087,6 @@
               <w:ind w:left="284"/>
             </w:pPr>
             <w:r>
-              <w:lastRenderedPageBreak/>
               <w:t>Ambtsgebied</w:t>
             </w:r>
           </w:p>
@@ -24861,6 +25061,7 @@
               <w:ind w:left="284"/>
             </w:pPr>
             <w:r>
+              <w:lastRenderedPageBreak/>
               <w:t>Pons</w:t>
             </w:r>
           </w:p>
@@ -25532,7 +25733,6 @@
               <w:ind w:left="568"/>
             </w:pPr>
             <w:r>
-              <w:lastRenderedPageBreak/>
               <w:t>s</w:t>
             </w:r>
             <w:r>
@@ -26498,6 +26698,7 @@
               <w:ind w:left="1136"/>
             </w:pPr>
             <w:r>
+              <w:lastRenderedPageBreak/>
               <w:t>Naam</w:t>
             </w:r>
           </w:p>
@@ -27060,7 +27261,6 @@
       <w:bookmarkEnd w:id="104"/>
       <w:bookmarkEnd w:id="105"/>
       <w:r>
-        <w:lastRenderedPageBreak/>
         <w:t>Divisie</w:t>
       </w:r>
       <w:bookmarkEnd w:id="106"/>
@@ -28110,6 +28310,7 @@
       <w:bookmarkStart w:id="113" w:name="_Toc158193978"/>
       <w:bookmarkStart w:id="114" w:name="XML_vrij_tekstdeel"/>
       <w:r>
+        <w:lastRenderedPageBreak/>
         <w:t>Tekstdeel</w:t>
       </w:r>
       <w:bookmarkEnd w:id="111"/>
@@ -29121,7 +29322,6 @@
             </w:pPr>
             <w:proofErr w:type="spellStart"/>
             <w:r>
-              <w:lastRenderedPageBreak/>
               <w:t>KaartRef</w:t>
             </w:r>
             <w:proofErr w:type="spellEnd"/>
@@ -30067,6 +30267,7 @@
             </w:pPr>
             <w:proofErr w:type="spellStart"/>
             <w:r>
+              <w:lastRenderedPageBreak/>
               <w:t>gerelateerdeHoofdlijn</w:t>
             </w:r>
             <w:proofErr w:type="spellEnd"/>
@@ -54376,30 +54577,6 @@
 </file>
 
 <file path=customXml/item1.xml><?xml version="1.0" encoding="utf-8"?>
-<b:Sources xmlns:b="http://schemas.openxmlformats.org/officeDocument/2006/bibliography" xmlns="http://schemas.openxmlformats.org/officeDocument/2006/bibliography" SelectedStyle="\APASixthEditionOfficeOnline.xsl" StyleName="APA" Version="6"/>
-</file>
-
-<file path=customXml/item2.xml><?xml version="1.0" encoding="utf-8"?>
-<p:properties xmlns:p="http://schemas.microsoft.com/office/2006/metadata/properties" xmlns:xsi="http://www.w3.org/2001/XMLSchema-instance" xmlns:pc="http://schemas.microsoft.com/office/infopath/2007/PartnerControls">
-  <documentManagement>
-    <TaxCatchAll xmlns="3dfebdfe-2b22-40ba-8672-9fbc9b4066c4" xsi:nil="true"/>
-    <lcf76f155ced4ddcb4097134ff3c332f xmlns="aafb19fa-82be-411d-a6df-c75e9235a4ea">
-      <Terms xmlns="http://schemas.microsoft.com/office/infopath/2007/PartnerControls"/>
-    </lcf76f155ced4ddcb4097134ff3c332f>
-  </documentManagement>
-</p:properties>
-</file>
-
-<file path=customXml/item3.xml><?xml version="1.0" encoding="utf-8"?>
-<?mso-contentType ?>
-<FormTemplates xmlns="http://schemas.microsoft.com/sharepoint/v3/contenttype/forms">
-  <Display>DocumentLibraryForm</Display>
-  <Edit>DocumentLibraryForm</Edit>
-  <New>DocumentLibraryForm</New>
-</FormTemplates>
-</file>
-
-<file path=customXml/item4.xml><?xml version="1.0" encoding="utf-8"?>
 <ct:contentTypeSchema xmlns:ct="http://schemas.microsoft.com/office/2006/metadata/contentType" xmlns:ma="http://schemas.microsoft.com/office/2006/metadata/properties/metaAttributes" ct:_="" ma:_="" ma:contentTypeName="Document" ma:contentTypeID="0x0101003ADD3040E3157B4E913BCA65F34844D7" ma:contentTypeVersion="16" ma:contentTypeDescription="Een nieuw document maken." ma:contentTypeScope="" ma:versionID="36820175b91ee0afcd6842154fd5bc44">
   <xsd:schema xmlns:xsd="http://www.w3.org/2001/XMLSchema" xmlns:xs="http://www.w3.org/2001/XMLSchema" xmlns:p="http://schemas.microsoft.com/office/2006/metadata/properties" xmlns:ns2="aafb19fa-82be-411d-a6df-c75e9235a4ea" xmlns:ns3="3dfebdfe-2b22-40ba-8672-9fbc9b4066c4" targetNamespace="http://schemas.microsoft.com/office/2006/metadata/properties" ma:root="true" ma:fieldsID="8b94ad0907ce82b50a152dc3b7b521b3" ns2:_="" ns3:_="">
     <xsd:import namespace="aafb19fa-82be-411d-a6df-c75e9235a4ea"/>
@@ -54642,34 +54819,31 @@
 </ct:contentTypeSchema>
 </file>
 
-<file path=customXml/itemProps1.xml><?xml version="1.0" encoding="utf-8"?>
-<ds:datastoreItem xmlns:ds="http://schemas.openxmlformats.org/officeDocument/2006/customXml" ds:itemID="{DD28D96A-F50D-43C9-BE9A-1D42D6CFBC88}">
-  <ds:schemaRefs>
-    <ds:schemaRef ds:uri="http://schemas.openxmlformats.org/officeDocument/2006/bibliography"/>
-  </ds:schemaRefs>
-</ds:datastoreItem>
+<file path=customXml/item2.xml><?xml version="1.0" encoding="utf-8"?>
+<?mso-contentType ?>
+<FormTemplates xmlns="http://schemas.microsoft.com/sharepoint/v3/contenttype/forms">
+  <Display>DocumentLibraryForm</Display>
+  <Edit>DocumentLibraryForm</Edit>
+  <New>DocumentLibraryForm</New>
+</FormTemplates>
 </file>
 
-<file path=customXml/itemProps2.xml><?xml version="1.0" encoding="utf-8"?>
-<ds:datastoreItem xmlns:ds="http://schemas.openxmlformats.org/officeDocument/2006/customXml" ds:itemID="{C86849B9-E23C-4ADF-B851-14F7C418C4D8}">
-  <ds:schemaRefs>
-    <ds:schemaRef ds:uri="http://schemas.microsoft.com/office/2006/metadata/properties"/>
-    <ds:schemaRef ds:uri="http://schemas.microsoft.com/office/infopath/2007/PartnerControls"/>
-    <ds:schemaRef ds:uri="3dfebdfe-2b22-40ba-8672-9fbc9b4066c4"/>
-    <ds:schemaRef ds:uri="aafb19fa-82be-411d-a6df-c75e9235a4ea"/>
-  </ds:schemaRefs>
-</ds:datastoreItem>
+<file path=customXml/item3.xml><?xml version="1.0" encoding="utf-8"?>
+<b:Sources xmlns:b="http://schemas.openxmlformats.org/officeDocument/2006/bibliography" xmlns="http://schemas.openxmlformats.org/officeDocument/2006/bibliography" SelectedStyle="\APASixthEditionOfficeOnline.xsl" StyleName="APA" Version="6"/>
 </file>
 
-<file path=customXml/itemProps3.xml><?xml version="1.0" encoding="utf-8"?>
-<ds:datastoreItem xmlns:ds="http://schemas.openxmlformats.org/officeDocument/2006/customXml" ds:itemID="{2C275FAE-90C9-425F-A512-B4889EA3F252}">
-  <ds:schemaRefs>
-    <ds:schemaRef ds:uri="http://schemas.microsoft.com/sharepoint/v3/contenttype/forms"/>
-  </ds:schemaRefs>
-</ds:datastoreItem>
+<file path=customXml/item4.xml><?xml version="1.0" encoding="utf-8"?>
+<p:properties xmlns:p="http://schemas.microsoft.com/office/2006/metadata/properties" xmlns:xsi="http://www.w3.org/2001/XMLSchema-instance" xmlns:pc="http://schemas.microsoft.com/office/infopath/2007/PartnerControls">
+  <documentManagement>
+    <TaxCatchAll xmlns="3dfebdfe-2b22-40ba-8672-9fbc9b4066c4" xsi:nil="true"/>
+    <lcf76f155ced4ddcb4097134ff3c332f xmlns="aafb19fa-82be-411d-a6df-c75e9235a4ea">
+      <Terms xmlns="http://schemas.microsoft.com/office/infopath/2007/PartnerControls"/>
+    </lcf76f155ced4ddcb4097134ff3c332f>
+  </documentManagement>
+</p:properties>
 </file>
 
-<file path=customXml/itemProps4.xml><?xml version="1.0" encoding="utf-8"?>
+<file path=customXml/itemProps1.xml><?xml version="1.0" encoding="utf-8"?>
 <ds:datastoreItem xmlns:ds="http://schemas.openxmlformats.org/officeDocument/2006/customXml" ds:itemID="{B3E5C1F2-42DD-41BF-BD01-17978B8F69DA}">
   <ds:schemaRefs>
     <ds:schemaRef ds:uri="http://schemas.microsoft.com/office/2006/metadata/contentType"/>
@@ -54686,4 +54860,31 @@
     <ds:schemaRef ds:uri="http://schemas.microsoft.com/internal/obd"/>
   </ds:schemaRefs>
 </ds:datastoreItem>
+</file>
+
+<file path=customXml/itemProps2.xml><?xml version="1.0" encoding="utf-8"?>
+<ds:datastoreItem xmlns:ds="http://schemas.openxmlformats.org/officeDocument/2006/customXml" ds:itemID="{2C275FAE-90C9-425F-A512-B4889EA3F252}">
+  <ds:schemaRefs>
+    <ds:schemaRef ds:uri="http://schemas.microsoft.com/sharepoint/v3/contenttype/forms"/>
+  </ds:schemaRefs>
+</ds:datastoreItem>
+</file>
+
+<file path=customXml/itemProps3.xml><?xml version="1.0" encoding="utf-8"?>
+<ds:datastoreItem xmlns:ds="http://schemas.openxmlformats.org/officeDocument/2006/customXml" ds:itemID="{DD28D96A-F50D-43C9-BE9A-1D42D6CFBC88}">
+  <ds:schemaRefs>
+    <ds:schemaRef ds:uri="http://schemas.openxmlformats.org/officeDocument/2006/bibliography"/>
+  </ds:schemaRefs>
+</ds:datastoreItem>
+</file>
+
+<file path=customXml/itemProps4.xml><?xml version="1.0" encoding="utf-8"?>
+<ds:datastoreItem xmlns:ds="http://schemas.openxmlformats.org/officeDocument/2006/customXml" ds:itemID="{C86849B9-E23C-4ADF-B851-14F7C418C4D8}">
+  <ds:schemaRefs>
+    <ds:schemaRef ds:uri="http://schemas.microsoft.com/office/2006/metadata/properties"/>
+    <ds:schemaRef ds:uri="http://schemas.microsoft.com/office/infopath/2007/PartnerControls"/>
+    <ds:schemaRef ds:uri="3dfebdfe-2b22-40ba-8672-9fbc9b4066c4"/>
+    <ds:schemaRef ds:uri="aafb19fa-82be-411d-a6df-c75e9235a4ea"/>
+  </ds:schemaRefs>
+</ds:datastoreItem>
 </file>
</xml_diff>